<commit_message>
updated files, take Fenwick field from runtime
</commit_message>
<xml_diff>
--- a/FW-Reports_FW_1.0.0.0/Layouts/JW_DeliveryDocket_Final.docx
+++ b/FW-Reports_FW_1.0.0.0/Layouts/JW_DeliveryDocket_Final.docx
@@ -803,11 +803,11 @@
       <w:tblLook w:val="04A0" w:firstRow="1" w:lastRow="0" w:firstColumn="1" w:lastColumn="0" w:noHBand="0" w:noVBand="1"/>
     </w:tblPr>
     <w:tblGrid>
-      <w:gridCol w:w="562"/>
-      <w:gridCol w:w="4678"/>
-      <w:gridCol w:w="1139"/>
-      <w:gridCol w:w="3249"/>
-      <w:gridCol w:w="39"/>
+      <w:gridCol w:w="895"/>
+      <w:gridCol w:w="5493"/>
+      <w:gridCol w:w="1056"/>
+      <w:gridCol w:w="2197"/>
+      <w:gridCol w:w="26"/>
     </w:tblGrid>
     <w:tr>
       <w:trPr>
@@ -847,9 +847,9 @@
                   <w:szCs w:val="18"/>
                 </w:rPr>
                 <w:drawing>
-                  <wp:inline distT="0" distB="0" distL="0" distR="0" wp14:anchorId="0198AE4A" wp14:editId="4CE20903">
-                    <wp:extent cx="3906520" cy="694357"/>
-                    <wp:effectExtent l="0" t="0" r="0" b="0"/>
+                  <wp:inline distT="0" distB="0" distL="0" distR="0" wp14:anchorId="0198AE4A" wp14:editId="0A33B208">
+                    <wp:extent cx="4549775" cy="689845"/>
+                    <wp:effectExtent l="0" t="0" r="3175" b="0"/>
                     <wp:docPr id="2" name="Picture 1"/>
                     <wp:cNvGraphicFramePr>
                       <a:graphicFrameLocks xmlns:a="http://schemas.openxmlformats.org/drawingml/2006/main" noChangeAspect="1"/>
@@ -872,7 +872,7 @@
                           <pic:spPr bwMode="auto">
                             <a:xfrm>
                               <a:off x="0" y="0"/>
-                              <a:ext cx="4006477" cy="712124"/>
+                              <a:ext cx="4580942" cy="694571"/>
                             </a:xfrm>
                             <a:prstGeom prst="rect">
                               <a:avLst/>
@@ -1276,7 +1276,7 @@
                   </wp:anchor>
                 </w:drawing>
               </mc:Choice>
-              <mc:Fallback xmlns:a="http://schemas.openxmlformats.org/drawingml/2006/main" xmlns:pic="http://schemas.openxmlformats.org/drawingml/2006/picture" xmlns:a14="http://schemas.microsoft.com/office/drawing/2010/main">
+              <mc:Fallback xmlns:a14="http://schemas.microsoft.com/office/drawing/2010/main" xmlns:pic="http://schemas.openxmlformats.org/drawingml/2006/picture" xmlns:a="http://schemas.openxmlformats.org/drawingml/2006/main">
                 <w:pict>
                   <v:line id="Straight Connector 3" style="position:absolute;z-index:251661312;visibility:visible;mso-wrap-style:square;mso-wrap-distance-left:9pt;mso-wrap-distance-top:0;mso-wrap-distance-right:9pt;mso-wrap-distance-bottom:0;mso-position-horizontal:absolute;mso-position-horizontal-relative:text;mso-position-vertical:absolute;mso-position-vertical-relative:text" o:spid="_x0000_s1026" strokecolor="black [3200]" strokeweight="1.5pt" o:gfxdata="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" from="142.9pt,25.4pt" to="329.4pt,25.4pt" w14:anchorId="653CF3CC">
                     <v:stroke joinstyle="miter"/>
@@ -1978,6 +1978,7 @@
       <w:trPr>
         <w:gridAfter w:val="1"/>
         <w:wAfter w:w="39" w:type="dxa"/>
+        <w:trHeight w:val="175"/>
       </w:trPr>
       <w:tc>
         <w:tcPr>
@@ -1987,8 +1988,47 @@
         <w:p>
           <w:pPr>
             <w:rPr>
+              <w:rFonts w:hint="eastAsia"/>
               <w:sz w:val="20"/>
               <w:szCs w:val="20"/>
+              <w:lang w:eastAsia="zh-CN"/>
+            </w:rPr>
+          </w:pPr>
+        </w:p>
+      </w:tc>
+      <w:tc>
+        <w:tcPr>
+          <w:tcW w:w="4388" w:type="dxa"/>
+          <w:gridSpan w:val="2"/>
+          <w:vMerge/>
+        </w:tcPr>
+        <w:p>
+          <w:pPr>
+            <w:rPr>
+              <w:sz w:val="20"/>
+              <w:szCs w:val="20"/>
+            </w:rPr>
+          </w:pPr>
+        </w:p>
+      </w:tc>
+    </w:tr>
+    <w:tr>
+      <w:trPr>
+        <w:gridAfter w:val="1"/>
+        <w:wAfter w:w="39" w:type="dxa"/>
+      </w:trPr>
+      <w:tc>
+        <w:tcPr>
+          <w:tcW w:w="5240" w:type="dxa"/>
+          <w:gridSpan w:val="2"/>
+        </w:tcPr>
+        <w:p>
+          <w:pPr>
+            <w:rPr>
+              <w:rFonts w:hint="eastAsia"/>
+              <w:sz w:val="20"/>
+              <w:szCs w:val="20"/>
+              <w:lang w:eastAsia="zh-CN"/>
             </w:rPr>
           </w:pPr>
           <w:r>
@@ -2027,42 +2067,6 @@
               <w:proofErr w:type="spellEnd"/>
             </w:sdtContent>
           </w:sdt>
-        </w:p>
-      </w:tc>
-      <w:tc>
-        <w:tcPr>
-          <w:tcW w:w="4388" w:type="dxa"/>
-          <w:gridSpan w:val="2"/>
-          <w:vMerge/>
-        </w:tcPr>
-        <w:p>
-          <w:pPr>
-            <w:rPr>
-              <w:sz w:val="20"/>
-              <w:szCs w:val="20"/>
-            </w:rPr>
-          </w:pPr>
-        </w:p>
-      </w:tc>
-    </w:tr>
-    <w:tr>
-      <w:trPr>
-        <w:gridAfter w:val="1"/>
-        <w:wAfter w:w="39" w:type="dxa"/>
-      </w:trPr>
-      <w:tc>
-        <w:tcPr>
-          <w:tcW w:w="5240" w:type="dxa"/>
-          <w:gridSpan w:val="2"/>
-        </w:tcPr>
-        <w:p>
-          <w:pPr>
-            <w:rPr>
-              <w:sz w:val="20"/>
-              <w:szCs w:val="20"/>
-              <w:lang w:eastAsia="zh-CN"/>
-            </w:rPr>
-          </w:pPr>
           <w:r>
             <w:rPr>
               <w:rFonts w:hint="eastAsia"/>
@@ -2070,7 +2074,7 @@
               <w:szCs w:val="20"/>
               <w:lang w:eastAsia="zh-CN"/>
             </w:rPr>
-            <w:t xml:space="preserve">Customer Contact: </w:t>
+            <w:t xml:space="preserve"> </w:t>
           </w:r>
           <w:sdt>
             <w:sdtPr>
@@ -2080,14 +2084,14 @@
                 <w:szCs w:val="20"/>
                 <w:lang w:eastAsia="zh-CN"/>
               </w:rPr>
-              <w:alias w:val="#Nav: /Header/ShipToPhone"/>
-              <w:tag w:val="#Nav: JW_DeliveryDocket/78002"/>
-              <w:id w:val="-525398104"/>
+              <w:id w:val="1826618465"/>
               <w:placeholder>
-                <w:docPart w:val="AF76DC8DCE83446AA4E3297899CAEAB4"/>
+                <w:docPart w:val="DefaultPlaceholder_-1854013440"/>
               </w:placeholder>
               <w:dataBinding w:prefixMappings="xmlns:ns0='urn:microsoft-dynamics-nav/reports/JW_DeliveryDocket/78002/'" w:xpath="/ns0:NavWordReportXmlPart[1]/ns0:Header[1]/ns0:ShipToPhone[1]" w:storeItemID="{AD8F970E-051D-4331-8C8F-1CD53F41792E}"/>
               <w:text/>
+              <w:alias w:val="#Nav: /Header/ShipToPhone"/>
+              <w:tag w:val="#Nav: JW_DeliveryDocket/78002"/>
             </w:sdtPr>
             <w:sdtContent>
               <w:proofErr w:type="spellStart"/>
@@ -2204,6 +2208,26 @@
               <w:proofErr w:type="spellEnd"/>
             </w:sdtContent>
           </w:sdt>
+        </w:p>
+      </w:tc>
+    </w:tr>
+    <w:tr>
+      <w:trPr>
+        <w:trHeight w:val="252"/>
+      </w:trPr>
+      <w:tc>
+        <w:tcPr>
+          <w:tcW w:w="9828" w:type="dxa"/>
+        </w:tcPr>
+        <w:p>
+          <w:pPr>
+            <w:rPr>
+              <w:rFonts w:hint="eastAsia"/>
+              <w:sz w:val="20"/>
+              <w:szCs w:val="20"/>
+              <w:lang w:eastAsia="zh-CN"/>
+            </w:rPr>
+          </w:pPr>
         </w:p>
       </w:tc>
     </w:tr>
@@ -2325,7 +2349,7 @@
             </wp:anchor>
           </w:drawing>
         </mc:Choice>
-        <mc:Fallback xmlns:a="http://schemas.openxmlformats.org/drawingml/2006/main" xmlns:pic="http://schemas.openxmlformats.org/drawingml/2006/picture" xmlns:a14="http://schemas.microsoft.com/office/drawing/2010/main">
+        <mc:Fallback xmlns:a14="http://schemas.microsoft.com/office/drawing/2010/main" xmlns:pic="http://schemas.openxmlformats.org/drawingml/2006/picture" xmlns:a="http://schemas.openxmlformats.org/drawingml/2006/main">
           <w:pict>
             <v:line id="Straight Connector 4" style="position:absolute;z-index:251662336;visibility:visible;mso-wrap-style:square;mso-wrap-distance-left:9pt;mso-wrap-distance-top:0;mso-wrap-distance-right:9pt;mso-wrap-distance-bottom:0;mso-position-horizontal:absolute;mso-position-horizontal-relative:text;mso-position-vertical:absolute;mso-position-vertical-relative:text" o:spid="_x0000_s1026" strokecolor="black [3200]" strokeweight="1.5pt" o:gfxdata="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" from="2.35pt,12.15pt" to="475.25pt,12.15pt" w14:anchorId="6FC7CF3F">
               <v:stroke joinstyle="miter"/>
@@ -3323,6 +3347,8 @@
     <w:rsid w:val="002F052E"/>
     <w:rsid w:val="00325DFB"/>
     <w:rsid w:val="003311F8"/>
+    <w:rsid w:val="00470EB6"/>
+    <w:rsid w:val="00703167"/>
     <w:rsid w:val="00773496"/>
     <w:rsid w:val="007D5B3A"/>
     <w:rsid w:val="00931D4C"/>
@@ -4172,7 +4198,156 @@
 </a:theme>
 </file>
 
-<file path=customXml/item1.xml><?xml version="1.0" encoding="utf-8"?>
+<file path=customXml/item1.xml>��< ? x m l   v e r s i o n = " 1 . 0 "   e n c o d i n g = " u t f - 1 6 " ? > + 
+ < N a v W o r d R e p o r t X m l P a r t   x m l n s = " u r n : m i c r o s o f t - d y n a m i c s - n a v / r e p o r t s / J W _ D e l i v e r y D o c k e t / 7 8 0 0 2 / " > + 
+     < B C R e p o r t I n f o r m a t i o n > + 
+         < R e p o r t M e t a d a t a > + 
+             < E x t e n s i o n I d > E x t e n s i o n   I D < / E x t e n s i o n I d > + 
+             < E x t e n s i o n N a m e > E x t e n s i o n   N a m e < / E x t e n s i o n N a m e > + 
+             < E x t e n s i o n P u b l i s h e r > E x t e n s i o n   P u b l i s h e r < / E x t e n s i o n P u b l i s h e r > + 
+             < E x t e n s i o n V e r s i o n > E x t e n s i o n   V e r s i o n < / E x t e n s i o n V e r s i o n > + 
+             < R e p o r t I d > R e p o r t   I D < / R e p o r t I d > + 
+             < R e p o r t N a m e > R e p o r t   N a m e < / R e p o r t N a m e > + 
+             < A b o u t T h i s R e p o r t T i t l e > A b o u t   T h i s   R e p o r t   T i t l e < / A b o u t T h i s R e p o r t T i t l e > + 
+             < A b o u t T h i s R e p o r t T e x t > A b o u t   T h i s   R e p o r t   T e x t < / A b o u t T h i s R e p o r t T e x t > + 
+             < R e p o r t H e l p L i n k > R e p o r t   H e l p   L i n k < / R e p o r t H e l p L i n k > + 
+         < / R e p o r t M e t a d a t a > + 
+         < R e p o r t R e q u e s t > + 
+             < T e n a n t E n t r a I d > T e n a n t   E n t r a   I d < / T e n a n t E n t r a I d > + 
+             < E n v i r o n m e n t N a m e > E n v i r o n m e n t   N a m e < / E n v i r o n m e n t N a m e > + 
+             < E n v i r o n m e n t T y p e > E n v i r o n m e n t   T y p e < / E n v i r o n m e n t T y p e > + 
+             < C o m p a n y N a m e > C o m p a n y   N a m e < / C o m p a n y N a m e > + 
+             < C o m p a n y D i s p l a y N a m e > C o m p a n y   D i s p l a y   N a m e < / C o m p a n y D i s p l a y N a m e > + 
+             < C o m p a n y I d > C o m p a n y   I D < / C o m p a n y I d > + 
+             < U s e r N a m e > U s e r   N a m e < / U s e r N a m e > + 
+             < D a t e A n d T i m e > D a t e   a n d   T i m e < / D a t e A n d T i m e > + 
+             < L a n g u a g e > L a n g u a g e < / L a n g u a g e > + 
+             < F o r m a t R e g i o n > F o r m a t   R e g i o n < / F o r m a t R e g i o n > + 
+             < D a t e T i m e V a l u e s > + 
+                 < Y e a r > Y e a r < / Y e a r > + 
+                 < M o n t h N u m b e r > M o n t h   N u m b e r < / M o n t h N u m b e r > + 
+                 < D a y N u m b e r > D a y   N u m b e r < / D a y N u m b e r > + 
+                 < H o u r > H o u r < / H o u r > + 
+                 < M i n u t e > M i n u t e < / M i n u t e > + 
+             < / D a t e T i m e V a l u e s > + 
+         < / R e p o r t R e q u e s t > + 
+     < / B C R e p o r t I n f o r m a t i o n > + 
+     < H e a d e r > + 
+         < C u s t o m T e x t 2 > C u s t o m T e x t 2 < / C u s t o m T e x t 2 > + 
+         < D e l i v e r y I n s t r > D e l i v e r y I n s t r < / D e l i v e r y I n s t r > + 
+         < D o c u m e n t T y p e > D o c u m e n t T y p e < / D o c u m e n t T y p e > + 
+         < E x t e r n a l D o c N o > E x t e r n a l D o c N o < / E x t e r n a l D o c N o > + 
+         < O r d e r N u m b e r > O r d e r N u m b e r < / O r d e r N u m b e r > + 
+         < S a l e s P e r s o n N a m e > S a l e s P e r s o n N a m e < / S a l e s P e r s o n N a m e > + 
+         < S h i p m e n t D a t e > S h i p m e n t D a t e < / S h i p m e n t D a t e > + 
+         < S h i p T o A d d r e s s > S h i p T o A d d r e s s < / S h i p T o A d d r e s s > + 
+         < S h i p T o A d d r e s s 2 > S h i p T o A d d r e s s 2 < / S h i p T o A d d r e s s 2 > + 
+         < S h i p T o C i t y > S h i p T o C i t y < / S h i p T o C i t y > + 
+         < S h i p T o C o d e > S h i p T o C o d e < / S h i p T o C o d e > + 
+         < S h i p T o C o n t a c t > S h i p T o C o n t a c t < / S h i p T o C o n t a c t > + 
+         < S h i p T o C o u n t r y > S h i p T o C o u n t r y < / S h i p T o C o u n t r y > + 
+         < S h i p T o N a m e > S h i p T o N a m e < / S h i p T o N a m e > + 
+         < S h i p T o P h o n e > S h i p T o P h o n e < / S h i p T o P h o n e > + 
+         < S h i p T o P o s t C o d e > S h i p T o P o s t C o d e < / S h i p T o P o s t C o d e > + 
+         < S h i p T o S t a t e > S h i p T o S t a t e < / S h i p T o S t a t e > + 
+         < W a r e h o u s e I n s t r > W a r e h o u s e I n s t r < / W a r e h o u s e I n s t r > + 
+         < L i n e > + 
+             < I t e m D e s c r i p t i o n > I t e m D e s c r i p t i o n < / I t e m D e s c r i p t i o n > + 
+             < L i n e D o c u m e n t N o > L i n e D o c u m e n t N o < / L i n e D o c u m e n t N o > + 
+             < L i n e D o c u m e n t T y p e > L i n e D o c u m e n t T y p e < / L i n e D o c u m e n t T y p e > + 
+             < L i n e T y p e > L i n e T y p e < / L i n e T y p e > + 
+             < O r i g i n a l l y _ O r d e r e d _ N o _ > O r i g i n a l l y _ O r d e r e d _ N o _ < / O r i g i n a l l y _ O r d e r e d _ N o _ > + 
+             < P a r t N u m b e r > P a r t N u m b e r < / P a r t N u m b e r > + 
+             < Q u a n t i t y > Q u a n t i t y < / Q u a n t i t y > + 
+             < Q u a n t i t y D i g i t > Q u a n t i t y D i g i t < / Q u a n t i t y D i g i t > + 
+         < / L i n e > + 
+     < / H e a d e r > + 
+     < C o m p a n y > + 
+         < C o m p a n y A d d > C o m p a n y A d d < / C o m p a n y A d d > + 
+         < C o m p a n y C i t y > C o m p a n y C i t y < / C o m p a n y C i t y > + 
+         < C o m p a n y E m a i l > C o m p a n y E m a i l < / C o m p a n y E m a i l > + 
+         < C o m p a n y N a m e > C o m p a n y N a m e < / C o m p a n y N a m e > + 
+         < C o m p a n y P h o n e > C o m p a n y P h o n e < / C o m p a n y P h o n e > + 
+         < C o m p a n y P i c > C o m p a n y P i c < / C o m p a n y P i c > + 
+         < C o m p a n y W e b > C o m p a n y W e b < / C o m p a n y W e b > + 
+     < / C o m p a n y > + 
+ < / N a v W o r d R e p o r t X m l P a r t > 
+</file>
+
+<file path=customXml/item2.xml><?xml version="1.0" encoding="utf-8"?>
 <p:properties xmlns:p="http://schemas.microsoft.com/office/2006/metadata/properties" xmlns:xsi="http://www.w3.org/2001/XMLSchema-instance" xmlns:pc="http://schemas.microsoft.com/office/infopath/2007/PartnerControls">
   <documentManagement>
     <lcf76f155ced4ddcb4097134ff3c332f xmlns="43f81ff9-c5ee-4eca-a503-791aeb257155">
@@ -4182,150 +4357,16 @@
 </p:properties>
 </file>
 
-<file path=customXml/item2.xml>��< ? x m l   v e r s i o n = " 1 . 0 "   e n c o d i n g = " u t f - 1 6 " ? > < N a v W o r d R e p o r t X m l P a r t   x m l n s = " u r n : m i c r o s o f t - d y n a m i c s - n a v / r e p o r t s / J W _ D e l i v e r y D o c k e t / 7 8 0 0 2 / " > - 
-     < B C R e p o r t I n f o r m a t i o n > - 
-         < R e p o r t M e t a d a t a > - 
-             < E x t e n s i o n I d > E x t e n s i o n   I D < / E x t e n s i o n I d > - 
-             < E x t e n s i o n N a m e > E x t e n s i o n   N a m e < / E x t e n s i o n N a m e > - 
-             < E x t e n s i o n P u b l i s h e r > E x t e n s i o n   P u b l i s h e r < / E x t e n s i o n P u b l i s h e r > - 
-             < E x t e n s i o n V e r s i o n > E x t e n s i o n   V e r s i o n < / E x t e n s i o n V e r s i o n > - 
-             < R e p o r t I d > R e p o r t   I D < / R e p o r t I d > - 
-             < R e p o r t N a m e > R e p o r t   N a m e < / R e p o r t N a m e > - 
-             < A b o u t T h i s R e p o r t T i t l e > A b o u t   T h i s   R e p o r t   T i t l e < / A b o u t T h i s R e p o r t T i t l e > - 
-             < A b o u t T h i s R e p o r t T e x t > A b o u t   T h i s   R e p o r t   T e x t < / A b o u t T h i s R e p o r t T e x t > - 
-             < R e p o r t H e l p L i n k > R e p o r t   H e l p   L i n k < / R e p o r t H e l p L i n k > - 
-         < / R e p o r t M e t a d a t a > - 
-         < R e p o r t R e q u e s t > - 
-             < T e n a n t E n t r a I d > T e n a n t   E n t r a   I d < / T e n a n t E n t r a I d > - 
-             < E n v i r o n m e n t N a m e > E n v i r o n m e n t   N a m e < / E n v i r o n m e n t N a m e > - 
-             < E n v i r o n m e n t T y p e > E n v i r o n m e n t   T y p e < / E n v i r o n m e n t T y p e > - 
-             < C o m p a n y N a m e > C o m p a n y   N a m e < / C o m p a n y N a m e > - 
-             < C o m p a n y D i s p l a y N a m e > C o m p a n y   D i s p l a y   N a m e < / C o m p a n y D i s p l a y N a m e > - 
-             < C o m p a n y I d > C o m p a n y   I D < / C o m p a n y I d > - 
-             < U s e r N a m e > U s e r   N a m e < / U s e r N a m e > - 
-             < D a t e A n d T i m e > D a t e   a n d   T i m e < / D a t e A n d T i m e > - 
-             < L a n g u a g e > L a n g u a g e < / L a n g u a g e > - 
-             < F o r m a t R e g i o n > F o r m a t   R e g i o n < / F o r m a t R e g i o n > - 
-             < D a t e T i m e V a l u e s > - 
-                 < Y e a r > Y e a r < / Y e a r > - 
-                 < M o n t h N u m b e r > M o n t h   N u m b e r < / M o n t h N u m b e r > - 
-                 < D a y N u m b e r > D a y   N u m b e r < / D a y N u m b e r > - 
-                 < H o u r > H o u r < / H o u r > - 
-                 < M i n u t e > M i n u t e < / M i n u t e > - 
-             < / D a t e T i m e V a l u e s > - 
-         < / R e p o r t R e q u e s t > - 
-     < / B C R e p o r t I n f o r m a t i o n > - 
-     < H e a d e r > - 
-         < D e l i v e r y I n s t r > D e l i v e r y I n s t r < / D e l i v e r y I n s t r > - 
-         < D o c u m e n t T y p e > D o c u m e n t T y p e < / D o c u m e n t T y p e > - 
-         < E x t e r n a l D o c N o > E x t e r n a l D o c N o < / E x t e r n a l D o c N o > - 
-         < O r d e r N u m b e r > O r d e r N u m b e r < / O r d e r N u m b e r > - 
-         < S a l e s P e r s o n N a m e > S a l e s P e r s o n N a m e < / S a l e s P e r s o n N a m e > - 
-         < S h i p m e n t D a t e > S h i p m e n t D a t e < / S h i p m e n t D a t e > - 
-         < S h i p T o A d d r e s s > S h i p T o A d d r e s s < / S h i p T o A d d r e s s > - 
-         < S h i p T o A d d r e s s 2 > S h i p T o A d d r e s s 2 < / S h i p T o A d d r e s s 2 > - 
-         < S h i p T o C i t y > S h i p T o C i t y < / S h i p T o C i t y > - 
-         < S h i p T o C o d e > S h i p T o C o d e < / S h i p T o C o d e > - 
-         < S h i p T o C o n t a c t > S h i p T o C o n t a c t < / S h i p T o C o n t a c t > - 
-         < S h i p T o C o u n t r y > S h i p T o C o u n t r y < / S h i p T o C o u n t r y > - 
-         < S h i p T o N a m e > S h i p T o N a m e < / S h i p T o N a m e > - 
-         < S h i p T o P h o n e > S h i p T o P h o n e < / S h i p T o P h o n e > - 
-         < S h i p T o P o s t C o d e > S h i p T o P o s t C o d e < / S h i p T o P o s t C o d e > - 
-         < S h i p T o S t a t e > S h i p T o S t a t e < / S h i p T o S t a t e > - 
-         < W a r e h o u s e I n s t r > W a r e h o u s e I n s t r < / W a r e h o u s e I n s t r > - 
-         < L i n e > - 
-             < I t e m D e s c r i p t i o n > I t e m D e s c r i p t i o n < / I t e m D e s c r i p t i o n > - 
-             < L i n e D o c u m e n t N o > L i n e D o c u m e n t N o < / L i n e D o c u m e n t N o > - 
-             < L i n e D o c u m e n t T y p e > L i n e D o c u m e n t T y p e < / L i n e D o c u m e n t T y p e > - 
-             < L i n e T y p e > L i n e T y p e < / L i n e T y p e > - 
-             < P a r t N u m b e r > P a r t N u m b e r < / P a r t N u m b e r > - 
-             < Q u a n t i t y > Q u a n t i t y < / Q u a n t i t y > - 
-             < Q u a n t i t y D i g i t > Q u a n t i t y D i g i t < / Q u a n t i t y D i g i t > - 
-         < / L i n e > - 
-     < / H e a d e r > - 
-     < C o m p a n y > - 
-         < C o m p a n y A d d > C o m p a n y A d d < / C o m p a n y A d d > - 
-         < C o m p a n y C i t y > C o m p a n y C i t y < / C o m p a n y C i t y > - 
-         < C o m p a n y E m a i l > C o m p a n y E m a i l < / C o m p a n y E m a i l > - 
-         < C o m p a n y N a m e > C o m p a n y N a m e < / C o m p a n y N a m e > - 
-         < C o m p a n y P h o n e > C o m p a n y P h o n e < / C o m p a n y P h o n e > - 
-         < C o m p a n y P i c > C o m p a n y P i c < / C o m p a n y P i c > - 
-         < C o m p a n y W e b > C o m p a n y W e b < / C o m p a n y W e b > - 
-     < / C o m p a n y > - 
- < / N a v W o r d R e p o r t X m l P a r t > 
+<file path=customXml/item3.xml><?xml version="1.0" encoding="utf-8"?>
+<?mso-contentType ?>
+<FormTemplates xmlns="http://schemas.microsoft.com/sharepoint/v3/contenttype/forms">
+  <Display>DocumentLibraryForm</Display>
+  <Edit>DocumentLibraryForm</Edit>
+  <New>DocumentLibraryForm</New>
+</FormTemplates>
 </file>
 
-<file path=customXml/item3.xml><?xml version="1.0" encoding="utf-8"?>
+<file path=customXml/item4.xml><?xml version="1.0" encoding="utf-8"?>
 <ct:contentTypeSchema xmlns:ct="http://schemas.microsoft.com/office/2006/metadata/contentType" xmlns:ma="http://schemas.microsoft.com/office/2006/metadata/properties/metaAttributes" ct:_="" ma:_="" ma:contentTypeName="Document" ma:contentTypeID="0x0101000AF9F271ADE1DB49A9E029DF69CEA568" ma:contentTypeVersion="11" ma:contentTypeDescription="Create a new document." ma:contentTypeScope="" ma:versionID="171a720fb4444ededf09db079540509f">
   <xsd:schema xmlns:xsd="http://www.w3.org/2001/XMLSchema" xmlns:xs="http://www.w3.org/2001/XMLSchema" xmlns:p="http://schemas.microsoft.com/office/2006/metadata/properties" xmlns:ns2="43f81ff9-c5ee-4eca-a503-791aeb257155" targetNamespace="http://schemas.microsoft.com/office/2006/metadata/properties" ma:root="true" ma:fieldsID="cecbfa43785d495f352cac98fea6c198" ns2:_="">
     <xsd:import namespace="43f81ff9-c5ee-4eca-a503-791aeb257155"/>
@@ -4509,16 +4550,15 @@
 </ct:contentTypeSchema>
 </file>
 
-<file path=customXml/item4.xml><?xml version="1.0" encoding="utf-8"?>
-<?mso-contentType ?>
-<FormTemplates xmlns="http://schemas.microsoft.com/sharepoint/v3/contenttype/forms">
-  <Display>DocumentLibraryForm</Display>
-  <Edit>DocumentLibraryForm</Edit>
-  <New>DocumentLibraryForm</New>
-</FormTemplates>
+<file path=customXml/itemProps1.xml><?xml version="1.0" encoding="utf-8"?>
+<ds:datastoreItem xmlns:ds="http://schemas.openxmlformats.org/officeDocument/2006/customXml" ds:itemID="{AD8F970E-051D-4331-8C8F-1CD53F41792E}">
+  <ds:schemaRefs>
+    <ds:schemaRef ds:uri="urn:microsoft-dynamics-nav/reports/JW_DeliveryDocket/78002/"/>
+  </ds:schemaRefs>
+</ds:datastoreItem>
 </file>
 
-<file path=customXml/itemProps1.xml><?xml version="1.0" encoding="utf-8"?>
+<file path=customXml/itemProps2.xml><?xml version="1.0" encoding="utf-8"?>
 <ds:datastoreItem xmlns:ds="http://schemas.openxmlformats.org/officeDocument/2006/customXml" ds:itemID="{07F68467-BCC2-4068-88D2-8A0DB5F4BC8E}">
   <ds:schemaRefs>
     <ds:schemaRef ds:uri="http://schemas.microsoft.com/office/2006/metadata/properties"/>
@@ -4528,15 +4568,15 @@
 </ds:datastoreItem>
 </file>
 
-<file path=customXml/itemProps2.xml><?xml version="1.0" encoding="utf-8"?>
-<ds:datastoreItem xmlns:ds="http://schemas.openxmlformats.org/officeDocument/2006/customXml" ds:itemID="{AD8F970E-051D-4331-8C8F-1CD53F41792E}">
+<file path=customXml/itemProps3.xml><?xml version="1.0" encoding="utf-8"?>
+<ds:datastoreItem xmlns:ds="http://schemas.openxmlformats.org/officeDocument/2006/customXml" ds:itemID="{6EBAE5F5-3F4A-4C2E-8837-09236642A9E9}">
   <ds:schemaRefs>
-    <ds:schemaRef ds:uri="urn:microsoft-dynamics-nav/reports/JW_DeliveryDocket/78002/"/>
+    <ds:schemaRef ds:uri="http://schemas.microsoft.com/sharepoint/v3/contenttype/forms"/>
   </ds:schemaRefs>
 </ds:datastoreItem>
 </file>
 
-<file path=customXml/itemProps3.xml><?xml version="1.0" encoding="utf-8"?>
+<file path=customXml/itemProps4.xml><?xml version="1.0" encoding="utf-8"?>
 <ds:datastoreItem xmlns:ds="http://schemas.openxmlformats.org/officeDocument/2006/customXml" ds:itemID="{6C23E6C7-E8DA-48D4-B089-1CCFBC77E784}">
   <ds:schemaRefs>
     <ds:schemaRef ds:uri="http://schemas.microsoft.com/office/2006/metadata/contentType"/>
@@ -4552,12 +4592,4 @@
     <ds:schemaRef ds:uri="http://schemas.microsoft.com/internal/obd"/>
   </ds:schemaRefs>
 </ds:datastoreItem>
-</file>
-
-<file path=customXml/itemProps4.xml><?xml version="1.0" encoding="utf-8"?>
-<ds:datastoreItem xmlns:ds="http://schemas.openxmlformats.org/officeDocument/2006/customXml" ds:itemID="{6EBAE5F5-3F4A-4C2E-8837-09236642A9E9}">
-  <ds:schemaRefs>
-    <ds:schemaRef ds:uri="http://schemas.microsoft.com/sharepoint/v3/contenttype/forms"/>
-  </ds:schemaRefs>
-</ds:datastoreItem>
 </file>
</xml_diff>